<commit_message>
Change roles and index
</commit_message>
<xml_diff>
--- a/prototipos.docx
+++ b/prototipos.docx
@@ -2498,6 +2498,9 @@
     <w:p/>
     <w:p>
       <w:r>
+        <w:rPr>
+          <w:noProof/>
+        </w:rPr>
         <w:drawing>
           <wp:inline distT="0" distB="0" distL="0" distR="0" wp14:anchorId="4BC55E35" wp14:editId="4CEF33BA">
             <wp:extent cx="5612130" cy="1781175"/>
@@ -2544,6 +2547,9 @@
         </w:drawing>
       </w:r>
       <w:r>
+        <w:rPr>
+          <w:noProof/>
+        </w:rPr>
         <w:drawing>
           <wp:inline distT="0" distB="0" distL="0" distR="0" wp14:anchorId="0DD1AC21" wp14:editId="454A657F">
             <wp:extent cx="5612130" cy="2782570"/>
@@ -2589,6 +2595,9 @@
     <w:p/>
     <w:p>
       <w:r>
+        <w:rPr>
+          <w:noProof/>
+        </w:rPr>
         <w:lastRenderedPageBreak/>
         <w:drawing>
           <wp:inline distT="0" distB="0" distL="0" distR="0" wp14:anchorId="23295E4A" wp14:editId="3E0A47CE">
@@ -2636,6 +2645,9 @@
         </w:drawing>
       </w:r>
       <w:r>
+        <w:rPr>
+          <w:noProof/>
+        </w:rPr>
         <w:drawing>
           <wp:inline distT="0" distB="0" distL="0" distR="0" wp14:anchorId="0487A663" wp14:editId="7F97221A">
             <wp:extent cx="5612130" cy="2819400"/>
@@ -2680,6 +2692,9 @@
     </w:p>
     <w:p>
       <w:r>
+        <w:rPr>
+          <w:noProof/>
+        </w:rPr>
         <w:lastRenderedPageBreak/>
         <w:drawing>
           <wp:inline distT="0" distB="0" distL="0" distR="0" wp14:anchorId="7B410EBE" wp14:editId="10888716">
@@ -2720,6 +2735,9 @@
     </w:p>
     <w:p>
       <w:r>
+        <w:rPr>
+          <w:noProof/>
+        </w:rPr>
         <w:drawing>
           <wp:inline distT="0" distB="0" distL="0" distR="0" wp14:anchorId="5A3C1AFB" wp14:editId="2DF0EF1D">
             <wp:extent cx="5612130" cy="2816225"/>
@@ -2773,6 +2791,9 @@
     </w:p>
     <w:p>
       <w:r>
+        <w:rPr>
+          <w:noProof/>
+        </w:rPr>
         <w:lastRenderedPageBreak/>
         <w:drawing>
           <wp:inline distT="0" distB="0" distL="0" distR="0" wp14:anchorId="60A6F291" wp14:editId="3515B29B">
@@ -2818,6 +2839,9 @@
     </w:p>
     <w:p>
       <w:r>
+        <w:rPr>
+          <w:noProof/>
+        </w:rPr>
         <w:drawing>
           <wp:inline distT="0" distB="0" distL="0" distR="0" wp14:anchorId="51B1068F" wp14:editId="2FFDAB64">
             <wp:extent cx="5612130" cy="2809240"/>
@@ -2855,8 +2879,281 @@
         </w:drawing>
       </w:r>
     </w:p>
-    <w:p>
-      <w:hyperlink r:id="rId31" w:history="1">
+    <w:p/>
+    <w:p/>
+    <w:p/>
+    <w:p/>
+    <w:p/>
+    <w:p/>
+    <w:p/>
+    <w:p>
+      <w:pPr>
+        <w:pStyle w:val="Ttulo2"/>
+      </w:pPr>
+      <w:r>
+        <w:lastRenderedPageBreak/>
+        <w:t>Cambio de roles.</w:t>
+      </w:r>
+    </w:p>
+    <w:p>
+      <w:r>
+        <w:t>En la sección donde nos registramos, aparecerá la opción de marcarlo como cliente o administrador.</w:t>
+      </w:r>
+    </w:p>
+    <w:p>
+      <w:r>
+        <w:drawing>
+          <wp:inline distT="0" distB="0" distL="0" distR="0" wp14:anchorId="196EC46E" wp14:editId="341E9A9D">
+            <wp:extent cx="5612130" cy="2782570"/>
+            <wp:effectExtent l="0" t="0" r="7620" b="0"/>
+            <wp:docPr id="670833866" name="Imagen 1" descr="Interfaz de usuario gráfica, Aplicación&#10;&#10;Descripción generada automáticamente"/>
+            <wp:cNvGraphicFramePr>
+              <a:graphicFrameLocks xmlns:a="http://schemas.openxmlformats.org/drawingml/2006/main" noChangeAspect="1"/>
+            </wp:cNvGraphicFramePr>
+            <a:graphic xmlns:a="http://schemas.openxmlformats.org/drawingml/2006/main">
+              <a:graphicData uri="http://schemas.openxmlformats.org/drawingml/2006/picture">
+                <pic:pic xmlns:pic="http://schemas.openxmlformats.org/drawingml/2006/picture">
+                  <pic:nvPicPr>
+                    <pic:cNvPr id="670833866" name="Imagen 1" descr="Interfaz de usuario gráfica, Aplicación&#10;&#10;Descripción generada automáticamente"/>
+                    <pic:cNvPicPr/>
+                  </pic:nvPicPr>
+                  <pic:blipFill>
+                    <a:blip r:embed="rId31"/>
+                    <a:stretch>
+                      <a:fillRect/>
+                    </a:stretch>
+                  </pic:blipFill>
+                  <pic:spPr>
+                    <a:xfrm>
+                      <a:off x="0" y="0"/>
+                      <a:ext cx="5612130" cy="2782570"/>
+                    </a:xfrm>
+                    <a:prstGeom prst="rect">
+                      <a:avLst/>
+                    </a:prstGeom>
+                  </pic:spPr>
+                </pic:pic>
+              </a:graphicData>
+            </a:graphic>
+          </wp:inline>
+        </w:drawing>
+      </w:r>
+    </w:p>
+    <w:p>
+      <w:r>
+        <w:t>Una vez registrados, tendremos que iniciar sesión:</w:t>
+      </w:r>
+    </w:p>
+    <w:p>
+      <w:r>
+        <w:drawing>
+          <wp:inline distT="0" distB="0" distL="0" distR="0" wp14:anchorId="6574DB0D" wp14:editId="5336698A">
+            <wp:extent cx="3590925" cy="3389940"/>
+            <wp:effectExtent l="0" t="0" r="0" b="1270"/>
+            <wp:docPr id="34127887" name="Imagen 1" descr="Interfaz de usuario gráfica, Aplicación&#10;&#10;Descripción generada automáticamente"/>
+            <wp:cNvGraphicFramePr>
+              <a:graphicFrameLocks xmlns:a="http://schemas.openxmlformats.org/drawingml/2006/main" noChangeAspect="1"/>
+            </wp:cNvGraphicFramePr>
+            <a:graphic xmlns:a="http://schemas.openxmlformats.org/drawingml/2006/main">
+              <a:graphicData uri="http://schemas.openxmlformats.org/drawingml/2006/picture">
+                <pic:pic xmlns:pic="http://schemas.openxmlformats.org/drawingml/2006/picture">
+                  <pic:nvPicPr>
+                    <pic:cNvPr id="34127887" name="Imagen 1" descr="Interfaz de usuario gráfica, Aplicación&#10;&#10;Descripción generada automáticamente"/>
+                    <pic:cNvPicPr/>
+                  </pic:nvPicPr>
+                  <pic:blipFill>
+                    <a:blip r:embed="rId32"/>
+                    <a:stretch>
+                      <a:fillRect/>
+                    </a:stretch>
+                  </pic:blipFill>
+                  <pic:spPr>
+                    <a:xfrm>
+                      <a:off x="0" y="0"/>
+                      <a:ext cx="3594036" cy="3392877"/>
+                    </a:xfrm>
+                    <a:prstGeom prst="rect">
+                      <a:avLst/>
+                    </a:prstGeom>
+                  </pic:spPr>
+                </pic:pic>
+              </a:graphicData>
+            </a:graphic>
+          </wp:inline>
+        </w:drawing>
+      </w:r>
+    </w:p>
+    <w:p/>
+    <w:p/>
+    <w:p/>
+    <w:p>
+      <w:r>
+        <w:lastRenderedPageBreak/>
+        <w:t>Nos dirá el tipo de usuario que ha entrado y nos redirigirá a la sección principal:</w:t>
+      </w:r>
+    </w:p>
+    <w:p>
+      <w:r>
+        <w:drawing>
+          <wp:inline distT="0" distB="0" distL="0" distR="0" wp14:anchorId="381319B0" wp14:editId="0FDE1690">
+            <wp:extent cx="5612130" cy="2792730"/>
+            <wp:effectExtent l="0" t="0" r="7620" b="7620"/>
+            <wp:docPr id="2064605229" name="Imagen 1" descr="Interfaz de usuario gráfica, Texto&#10;&#10;Descripción generada automáticamente"/>
+            <wp:cNvGraphicFramePr>
+              <a:graphicFrameLocks xmlns:a="http://schemas.openxmlformats.org/drawingml/2006/main" noChangeAspect="1"/>
+            </wp:cNvGraphicFramePr>
+            <a:graphic xmlns:a="http://schemas.openxmlformats.org/drawingml/2006/main">
+              <a:graphicData uri="http://schemas.openxmlformats.org/drawingml/2006/picture">
+                <pic:pic xmlns:pic="http://schemas.openxmlformats.org/drawingml/2006/picture">
+                  <pic:nvPicPr>
+                    <pic:cNvPr id="2064605229" name="Imagen 1" descr="Interfaz de usuario gráfica, Texto&#10;&#10;Descripción generada automáticamente"/>
+                    <pic:cNvPicPr/>
+                  </pic:nvPicPr>
+                  <pic:blipFill>
+                    <a:blip r:embed="rId33"/>
+                    <a:stretch>
+                      <a:fillRect/>
+                    </a:stretch>
+                  </pic:blipFill>
+                  <pic:spPr>
+                    <a:xfrm>
+                      <a:off x="0" y="0"/>
+                      <a:ext cx="5612130" cy="2792730"/>
+                    </a:xfrm>
+                    <a:prstGeom prst="rect">
+                      <a:avLst/>
+                    </a:prstGeom>
+                  </pic:spPr>
+                </pic:pic>
+              </a:graphicData>
+            </a:graphic>
+          </wp:inline>
+        </w:drawing>
+      </w:r>
+    </w:p>
+    <w:p>
+      <w:r>
+        <w:drawing>
+          <wp:inline distT="0" distB="0" distL="0" distR="0" wp14:anchorId="2E04B189" wp14:editId="67E8DA47">
+            <wp:extent cx="5612130" cy="2797175"/>
+            <wp:effectExtent l="0" t="0" r="7620" b="3175"/>
+            <wp:docPr id="1037765795" name="Imagen 1" descr="Interfaz de usuario gráfica, Aplicación&#10;&#10;Descripción generada automáticamente"/>
+            <wp:cNvGraphicFramePr>
+              <a:graphicFrameLocks xmlns:a="http://schemas.openxmlformats.org/drawingml/2006/main" noChangeAspect="1"/>
+            </wp:cNvGraphicFramePr>
+            <a:graphic xmlns:a="http://schemas.openxmlformats.org/drawingml/2006/main">
+              <a:graphicData uri="http://schemas.openxmlformats.org/drawingml/2006/picture">
+                <pic:pic xmlns:pic="http://schemas.openxmlformats.org/drawingml/2006/picture">
+                  <pic:nvPicPr>
+                    <pic:cNvPr id="1037765795" name="Imagen 1" descr="Interfaz de usuario gráfica, Aplicación&#10;&#10;Descripción generada automáticamente"/>
+                    <pic:cNvPicPr/>
+                  </pic:nvPicPr>
+                  <pic:blipFill>
+                    <a:blip r:embed="rId34"/>
+                    <a:stretch>
+                      <a:fillRect/>
+                    </a:stretch>
+                  </pic:blipFill>
+                  <pic:spPr>
+                    <a:xfrm>
+                      <a:off x="0" y="0"/>
+                      <a:ext cx="5612130" cy="2797175"/>
+                    </a:xfrm>
+                    <a:prstGeom prst="rect">
+                      <a:avLst/>
+                    </a:prstGeom>
+                  </pic:spPr>
+                </pic:pic>
+              </a:graphicData>
+            </a:graphic>
+          </wp:inline>
+        </w:drawing>
+      </w:r>
+    </w:p>
+    <w:p>
+      <w:r>
+        <w:t>Si somos admin, se verá lo siguiente, haciendo distinción en las funciones que tienen:</w:t>
+      </w:r>
+    </w:p>
+    <w:p>
+      <w:r>
+        <w:lastRenderedPageBreak/>
+        <w:drawing>
+          <wp:inline distT="0" distB="0" distL="0" distR="0" wp14:anchorId="2C96FA40" wp14:editId="44C1FB76">
+            <wp:extent cx="5612130" cy="1422400"/>
+            <wp:effectExtent l="0" t="0" r="7620" b="6350"/>
+            <wp:docPr id="1104119050" name="Imagen 1" descr="Texto&#10;&#10;Descripción generada automáticamente con confianza media"/>
+            <wp:cNvGraphicFramePr>
+              <a:graphicFrameLocks xmlns:a="http://schemas.openxmlformats.org/drawingml/2006/main" noChangeAspect="1"/>
+            </wp:cNvGraphicFramePr>
+            <a:graphic xmlns:a="http://schemas.openxmlformats.org/drawingml/2006/main">
+              <a:graphicData uri="http://schemas.openxmlformats.org/drawingml/2006/picture">
+                <pic:pic xmlns:pic="http://schemas.openxmlformats.org/drawingml/2006/picture">
+                  <pic:nvPicPr>
+                    <pic:cNvPr id="1104119050" name="Imagen 1" descr="Texto&#10;&#10;Descripción generada automáticamente con confianza media"/>
+                    <pic:cNvPicPr/>
+                  </pic:nvPicPr>
+                  <pic:blipFill>
+                    <a:blip r:embed="rId35"/>
+                    <a:stretch>
+                      <a:fillRect/>
+                    </a:stretch>
+                  </pic:blipFill>
+                  <pic:spPr>
+                    <a:xfrm>
+                      <a:off x="0" y="0"/>
+                      <a:ext cx="5612130" cy="1422400"/>
+                    </a:xfrm>
+                    <a:prstGeom prst="rect">
+                      <a:avLst/>
+                    </a:prstGeom>
+                  </pic:spPr>
+                </pic:pic>
+              </a:graphicData>
+            </a:graphic>
+          </wp:inline>
+        </w:drawing>
+      </w:r>
+      <w:r>
+        <w:drawing>
+          <wp:inline distT="0" distB="0" distL="0" distR="0" wp14:anchorId="58CC787A" wp14:editId="6AF0BA1B">
+            <wp:extent cx="5612130" cy="2436495"/>
+            <wp:effectExtent l="0" t="0" r="7620" b="1905"/>
+            <wp:docPr id="1108207249" name="Imagen 1" descr="Interfaz de usuario gráfica, Sitio web&#10;&#10;Descripción generada automáticamente"/>
+            <wp:cNvGraphicFramePr>
+              <a:graphicFrameLocks xmlns:a="http://schemas.openxmlformats.org/drawingml/2006/main" noChangeAspect="1"/>
+            </wp:cNvGraphicFramePr>
+            <a:graphic xmlns:a="http://schemas.openxmlformats.org/drawingml/2006/main">
+              <a:graphicData uri="http://schemas.openxmlformats.org/drawingml/2006/picture">
+                <pic:pic xmlns:pic="http://schemas.openxmlformats.org/drawingml/2006/picture">
+                  <pic:nvPicPr>
+                    <pic:cNvPr id="1108207249" name="Imagen 1" descr="Interfaz de usuario gráfica, Sitio web&#10;&#10;Descripción generada automáticamente"/>
+                    <pic:cNvPicPr/>
+                  </pic:nvPicPr>
+                  <pic:blipFill>
+                    <a:blip r:embed="rId36"/>
+                    <a:stretch>
+                      <a:fillRect/>
+                    </a:stretch>
+                  </pic:blipFill>
+                  <pic:spPr>
+                    <a:xfrm>
+                      <a:off x="0" y="0"/>
+                      <a:ext cx="5612130" cy="2436495"/>
+                    </a:xfrm>
+                    <a:prstGeom prst="rect">
+                      <a:avLst/>
+                    </a:prstGeom>
+                  </pic:spPr>
+                </pic:pic>
+              </a:graphicData>
+            </a:graphic>
+          </wp:inline>
+        </w:drawing>
+      </w:r>
+    </w:p>
+    <w:p>
+      <w:hyperlink r:id="rId37" w:history="1">
         <w:r>
           <w:rPr>
             <w:rStyle w:val="Hipervnculo"/>
@@ -2868,6 +3165,11 @@
         <w:t xml:space="preserve"> </w:t>
       </w:r>
     </w:p>
+    <w:p/>
+    <w:p/>
+    <w:p/>
+    <w:p/>
+    <w:p/>
     <w:sectPr>
       <w:pgSz w:w="12240" w:h="15840"/>
       <w:pgMar w:top="1417" w:right="1701" w:bottom="1417" w:left="1701" w:header="708" w:footer="708" w:gutter="0"/>

</xml_diff>